<commit_message>
Changes for the error checking
</commit_message>
<xml_diff>
--- a/Fakture/Temp.docx
+++ b/Fakture/Temp.docx
@@ -216,7 +216,7 @@
               </w:sdtContent>
             </w:sdt>
             <w:r>
-              <w:t>1</w:t>
+              <w:t>4</w:t>
             </w:r>
           </w:p>
           <w:p>
@@ -1709,7 +1709,7 @@
               <w:pStyle w:val="Hjrejusteret"/>
             </w:pPr>
             <w:r>
-              <w:t>Hello</w:t>
+              <w:t>5950 DKK</w:t>
             </w:r>
           </w:p>
         </w:tc>
@@ -1725,7 +1725,7 @@
           <w:lang w:eastAsia="da-DK"/>
         </w:rPr>
         <w:drawing>
-          <wp:anchor distT="0" distB="0" distL="114300" distR="114300" simplePos="0" relativeHeight="251658240" behindDoc="0" locked="0" layoutInCell="1" allowOverlap="1" wp14:anchorId="3C543BE0" wp14:editId="0689C47D">
+          <wp:anchor distT="0" distB="0" distL="114300" distR="114300" simplePos="0" relativeHeight="251658240" behindDoc="0" locked="0" layoutInCell="1" allowOverlap="1" wp14:anchorId="6DC28A22" wp14:editId="5B3A1BC2">
             <wp:simplePos x="0" y="0"/>
             <wp:positionH relativeFrom="column">
               <wp:posOffset>2254885</wp:posOffset>
@@ -27807,7 +27807,7 @@
   </w:compat>
   <w:rsids>
     <w:rsidRoot w:val="00E149D3"/>
-    <w:rsid w:val="00DE43A2"/>
+    <w:rsid w:val="00826EEE"/>
     <w:rsid w:val="00E149D3"/>
     <w:rsid w:val="00EC6A61"/>
   </w:rsids>

</xml_diff>

<commit_message>
Added campingspot discount price
</commit_message>
<xml_diff>
--- a/Fakture/Temp.docx
+++ b/Fakture/Temp.docx
@@ -259,7 +259,7 @@
               </w:sdtContent>
             </w:sdt>
             <w:r>
-              <w:t>00000002</w:t>
+              <w:t>00000004</w:t>
             </w:r>
           </w:p>
           <w:p>
@@ -279,7 +279,7 @@
               <w:rPr>
                 <w:lang w:bidi="da-DK"/>
               </w:rPr>
-              <w:t>21/06/2021</w:t>
+              <w:t>23/06/2021</w:t>
             </w:r>
           </w:p>
           <w:p>
@@ -296,7 +296,7 @@
               <w:t xml:space="preserve"> </w:t>
             </w:r>
             <w:r>
-              <w:t>22/06/2021</w:t>
+              <w:t>30/06/2021</w:t>
             </w:r>
           </w:p>
         </w:tc>
@@ -648,7 +648,7 @@
           </w:tcPr>
           <w:p>
             <w:r>
-              <w:t>1 døgn</w:t>
+              <w:t>7 døgn</w:t>
             </w:r>
           </w:p>
         </w:tc>
@@ -672,7 +672,7 @@
               <w:pStyle w:val="Belb"/>
             </w:pPr>
             <w:r>
-              <w:t>850 DKK</w:t>
+              <w:t>5950 DKK</w:t>
             </w:r>
           </w:p>
         </w:tc>
@@ -681,6 +681,73 @@
         <w:trPr>
           <w:trHeight w:val="288"/>
           <w:tblHeader/>
+        </w:trPr>
+        <w:tc>
+          <w:tcPr>
+            <w:tcW w:w="6232" w:type="dxa"/>
+            <w:tcBorders>
+              <w:top w:val="nil"/>
+              <w:left w:val="single" w:sz="4" w:space="0" w:color="auto"/>
+              <w:bottom w:val="nil"/>
+              <w:right w:val="single" w:sz="4" w:space="0" w:color="auto"/>
+            </w:tcBorders>
+            <w:vAlign w:val="center"/>
+          </w:tcPr>
+          <w:p>
+            <w:r>
+              <w:t>Gratis pladsgebyr for hver 3 dag</w:t>
+            </w:r>
+          </w:p>
+        </w:tc>
+        <w:tc>
+          <w:tcPr>
+            <w:tcW w:w="1418" w:type="dxa"/>
+            <w:tcBorders>
+              <w:top w:val="nil"/>
+              <w:left w:val="single" w:sz="4" w:space="0" w:color="auto"/>
+              <w:bottom w:val="nil"/>
+              <w:right w:val="single" w:sz="4" w:space="0" w:color="auto"/>
+            </w:tcBorders>
+            <w:tcMar>
+              <w:left w:w="216" w:type="dxa"/>
+              <w:right w:w="216" w:type="dxa"/>
+            </w:tcMar>
+            <w:vAlign w:val="center"/>
+          </w:tcPr>
+          <w:p>
+            <w:r>
+              <w:t>2 døgns rabat</w:t>
+            </w:r>
+          </w:p>
+        </w:tc>
+        <w:tc>
+          <w:tcPr>
+            <w:tcW w:w="2086" w:type="dxa"/>
+            <w:tcBorders>
+              <w:top w:val="nil"/>
+              <w:left w:val="single" w:sz="4" w:space="0" w:color="auto"/>
+              <w:bottom w:val="nil"/>
+              <w:right w:val="single" w:sz="4" w:space="0" w:color="auto"/>
+            </w:tcBorders>
+            <w:tcMar>
+              <w:left w:w="216" w:type="dxa"/>
+              <w:right w:w="216" w:type="dxa"/>
+            </w:tcMar>
+            <w:vAlign w:val="center"/>
+          </w:tcPr>
+          <w:p>
+            <w:pPr>
+              <w:pStyle w:val="Belb"/>
+            </w:pPr>
+            <w:r>
+              <w:t>0 DKK</w:t>
+            </w:r>
+          </w:p>
+        </w:tc>
+      </w:tr>
+      <w:tr>
+        <w:trPr>
+          <w:trHeight w:val="288"/>
         </w:trPr>
         <w:tc>
           <w:tcPr>
@@ -783,7 +850,7 @@
           </w:tcPr>
           <w:p>
             <w:r>
-              <w:t>Ja</w:t>
+              <w:t>Nej</w:t>
             </w:r>
           </w:p>
         </w:tc>
@@ -807,7 +874,7 @@
               <w:pStyle w:val="Belb"/>
             </w:pPr>
             <w:r>
-              <w:t>150 DKK</w:t>
+              <w:t>0 DKK</w:t>
             </w:r>
           </w:p>
         </w:tc>
@@ -1626,73 +1693,6 @@
             <w:tcBorders>
               <w:top w:val="nil"/>
               <w:left w:val="single" w:sz="4" w:space="0" w:color="auto"/>
-              <w:bottom w:val="nil"/>
-              <w:right w:val="single" w:sz="4" w:space="0" w:color="auto"/>
-            </w:tcBorders>
-            <w:vAlign w:val="center"/>
-          </w:tcPr>
-          <w:p>
-            <w:r>
-              <w:t xml:space="preserve"> </w:t>
-            </w:r>
-          </w:p>
-        </w:tc>
-        <w:tc>
-          <w:tcPr>
-            <w:tcW w:w="1418" w:type="dxa"/>
-            <w:tcBorders>
-              <w:top w:val="nil"/>
-              <w:left w:val="single" w:sz="4" w:space="0" w:color="auto"/>
-              <w:bottom w:val="nil"/>
-              <w:right w:val="single" w:sz="4" w:space="0" w:color="auto"/>
-            </w:tcBorders>
-            <w:tcMar>
-              <w:left w:w="216" w:type="dxa"/>
-              <w:right w:w="216" w:type="dxa"/>
-            </w:tcMar>
-            <w:vAlign w:val="center"/>
-          </w:tcPr>
-          <w:p>
-            <w:r>
-              <w:t xml:space="preserve"> </w:t>
-            </w:r>
-          </w:p>
-        </w:tc>
-        <w:tc>
-          <w:tcPr>
-            <w:tcW w:w="2086" w:type="dxa"/>
-            <w:tcBorders>
-              <w:top w:val="nil"/>
-              <w:left w:val="single" w:sz="4" w:space="0" w:color="auto"/>
-              <w:bottom w:val="nil"/>
-              <w:right w:val="single" w:sz="4" w:space="0" w:color="auto"/>
-            </w:tcBorders>
-            <w:tcMar>
-              <w:left w:w="216" w:type="dxa"/>
-              <w:right w:w="216" w:type="dxa"/>
-            </w:tcMar>
-            <w:vAlign w:val="center"/>
-          </w:tcPr>
-          <w:p>
-            <w:pPr>
-              <w:pStyle w:val="Belb"/>
-            </w:pPr>
-            <w:r>
-              <w:t xml:space="preserve"> </w:t>
-            </w:r>
-          </w:p>
-        </w:tc>
-      </w:tr>
-      <w:tr>
-        <w:trPr>
-          <w:trHeight w:val="288"/>
-        </w:trPr>
-        <w:tc>
-          <w:tcPr>
-            <w:tcW w:w="6232" w:type="dxa"/>
-            <w:tcBorders>
-              <w:top w:val="nil"/>
-              <w:left w:val="single" w:sz="4" w:space="0" w:color="auto"/>
               <w:bottom w:val="single" w:sz="4" w:space="0" w:color="auto"/>
               <w:right w:val="single" w:sz="4" w:space="0" w:color="auto"/>
             </w:tcBorders>
@@ -1815,7 +1815,7 @@
               <w:pStyle w:val="Hjrejusteret"/>
             </w:pPr>
             <w:r>
-              <w:t>1000 DKK</w:t>
+              <w:t>5950 DKK</w:t>
             </w:r>
           </w:p>
         </w:tc>
@@ -28622,7 +28622,7 @@
 </file>
 
 <file path=customXml/itemProps1.xml><?xml version="1.0" encoding="utf-8"?>
-<ds:datastoreItem xmlns:ds="http://schemas.openxmlformats.org/officeDocument/2006/customXml" ds:itemID="{C2FD3A94-C188-45E5-B07D-83DC1537B392}">
+<ds:datastoreItem xmlns:ds="http://schemas.openxmlformats.org/officeDocument/2006/customXml" ds:itemID="{9FF78E29-107B-4C3B-8FB8-FA5BC29A7C6C}">
   <ds:schemaRefs>
     <ds:schemaRef ds:uri="http://schemas.openxmlformats.org/officeDocument/2006/bibliography"/>
   </ds:schemaRefs>

</xml_diff>